<commit_message>
Optimisation des dcu et det, avec notamment l'ajout de queluqes extends sur partager image, et un include sur envoyer sms. Deplacement du cas d'utilisation Effacée dans l'état composite Invisible. LaTeX completé avec explications des dcu et des det. + rotation de la page 4 du dcu.
</commit_message>
<xml_diff>
--- a/brouillon-explications-dcu.docx
+++ b/brouillon-explications-dcu.docx
@@ -191,7 +191,13 @@
     </w:p>
     <w:p>
       <w:r>
-        <w:t>Pour qu’un utilisateur se connecte, il doit renseigner son login et son mot de passe. Ce sont des cas d’utilisations que nous avons choisi de ne pas représenter. Il en va de même pour le formulaire à remplir lors de l’inscription. En revanche, le fait de modifier est bien représenté car il est bien distinct des deux autres citées plus tôt.</w:t>
+        <w:t>Pour qu’un utilisateur se connecte, il doit renseigner son login et son mot de passe. Ce sont des cas d’utilisations que nous avons choisi de ne pas représenter</w:t>
+      </w:r>
+      <w:r>
+        <w:t>, en les considérant comme implicites</w:t>
+      </w:r>
+      <w:r>
+        <w:t>. Il en va de même pour le formulaire à remplir lors de l’inscription. En revanche, le fait de modifier est bien représenté car il est bien distinct des deux autres citées plus tôt.</w:t>
       </w:r>
     </w:p>
     <w:p/>
@@ -253,6 +259,9 @@
       <w:r>
         <w:t>Ici, nous n’avons pas représenté le fait que l’utilisateur rentre son mot de passe et son login de son compte Facebook. Nous avons en effet considéré que c’était des cas d’utilisations propre à Facebook, qui sortaient alors de notre cadre d’étude.</w:t>
       </w:r>
+      <w:r>
+        <w:t xml:space="preserve"> En revanche, le fait de partager une image peut venir de deux cas d’utilisations qui appartiennent à la sous-section définie juste après.</w:t>
+      </w:r>
     </w:p>
     <w:p/>
     <w:p>
@@ -270,7 +279,44 @@
         <w:rPr>
           <w:color w:val="8241C2"/>
         </w:rPr>
-        <w:t>Actions d’un utilisateur sur une image</w:t>
+        <w:t>Aimer et poster une image</w:t>
+      </w:r>
+    </w:p>
+    <w:p>
+      <w:pPr>
+        <w:rPr>
+          <w:color w:val="8241C2"/>
+        </w:rPr>
+      </w:pPr>
+      <w:r>
+        <w:rPr>
+          <w:color w:val="8241C2"/>
+        </w:rPr>
+        <w:t>Aimer et poster une image so</w:t>
+      </w:r>
+      <w:r>
+        <w:rPr>
+          <w:color w:val="8241C2"/>
+        </w:rPr>
+        <w:t>n</w:t>
+      </w:r>
+      <w:r>
+        <w:rPr>
+          <w:color w:val="8241C2"/>
+        </w:rPr>
+        <w:t>t des cas d’utilisations que nous avons choisi de lier avec le cas « Partager une image » de Facebook. En effet pour un utilisateur sont les seuls moment</w:t>
+      </w:r>
+      <w:r>
+        <w:rPr>
+          <w:color w:val="8241C2"/>
+        </w:rPr>
+        <w:t>s</w:t>
+      </w:r>
+      <w:r>
+        <w:rPr>
+          <w:color w:val="8241C2"/>
+        </w:rPr>
+        <w:t xml:space="preserve"> où il peut interagir avec son compte Facebook</w:t>
       </w:r>
     </w:p>
     <w:p>
@@ -299,6 +345,49 @@
     </w:p>
     <w:p>
       <w:pPr>
+        <w:rPr>
+          <w:color w:val="F17F0D"/>
+        </w:rPr>
+      </w:pPr>
+      <w:r>
+        <w:rPr>
+          <w:color w:val="F17F0D"/>
+        </w:rPr>
+        <w:t xml:space="preserve">Lorsque l’utilisateur navigue sur l’application, il affiche continuellement de nouvelles images. </w:t>
+      </w:r>
+      <w:r>
+        <w:rPr>
+          <w:color w:val="F17F0D"/>
+        </w:rPr>
+        <w:t>Or,</w:t>
+      </w:r>
+      <w:r>
+        <w:rPr>
+          <w:color w:val="F17F0D"/>
+        </w:rPr>
+        <w:t xml:space="preserve"> le but de l’application est d’afficher des images en fonction de sa position. C’est alors par le téléphone, que le serveur peut récupérer la position du téléphone, et donc celle de l’utilisateur. Mais aussi, il se peut que le serveur choisisse d’afficher une publicité (il doit alors communiquer avec le serveur des publicités), à la place d’une image. Donc finalement, un utilisateur apparaître soit une image, soit une publicité </w:t>
+      </w:r>
+      <w:r>
+        <w:rPr>
+          <w:color w:val="F17F0D"/>
+        </w:rPr>
+        <w:t>sur son fil d</w:t>
+      </w:r>
+      <w:r>
+        <w:rPr>
+          <w:color w:val="F17F0D"/>
+        </w:rPr>
+        <w:t>e navig</w:t>
+      </w:r>
+      <w:r>
+        <w:rPr>
+          <w:color w:val="F17F0D"/>
+        </w:rPr>
+        <w:t xml:space="preserve">ation ce qui explique la note. </w:t>
+      </w:r>
+    </w:p>
+    <w:p>
+      <w:pPr>
         <w:pStyle w:val="Paragraphedeliste"/>
         <w:numPr>
           <w:ilvl w:val="0"/>
@@ -316,16 +405,12 @@
       </w:r>
     </w:p>
     <w:p>
-      <w:bookmarkStart w:id="0" w:name="_GoBack"/>
-      <w:bookmarkEnd w:id="0"/>
-      <w:r>
-        <w:t>Ici, nous n’avons pas représenté le fait que l’utilisateur rentre son mot de passe et son login de son compte Facebook. Nous avons en effet considéré que c’était des cas d’utilisations propre à Facebook, qui sortaient alors de notre cadre d’étude.</w:t>
-      </w:r>
-    </w:p>
-    <w:p>
-      <w:pPr>
-        <w:ind w:left="360"/>
-      </w:pPr>
+      <w:r>
+        <w:t>Les informations d’une image appartiennent à la classe image en elle-même dans notre représentation. Il n’y a alors pas besoin de faire de requêtes auprès du serveur pour avoir les informations sur une image</w:t>
+      </w:r>
+      <w:r>
+        <w:t>. En revanche pour calculer les scores, nous faisons appel à un serveur externe : le serveur des scores.</w:t>
+      </w:r>
     </w:p>
     <w:p>
       <w:pPr>
@@ -351,25 +436,67 @@
         <w:t>d’image</w:t>
       </w:r>
     </w:p>
+    <w:p>
+      <w:r>
+        <w:t>S’il le souhaite l’utilisateur peut choisir de signaler une image. C’est l’administrateur qui se charge de l’examiner et de décider alors du sort de l’image.</w:t>
+      </w:r>
+    </w:p>
     <w:p/>
+    <w:p>
+      <w:pPr>
+        <w:rPr>
+          <w:b/>
+        </w:rPr>
+      </w:pPr>
+      <w:r>
+        <w:rPr>
+          <w:b/>
+        </w:rPr>
+        <w:t>Le cas d’utilisation « envoyer un sms »</w:t>
+      </w:r>
+    </w:p>
     <w:p/>
     <w:p>
-      <w:pPr>
-        <w:rPr>
-          <w:b/>
-        </w:rPr>
-      </w:pPr>
-      <w:r>
-        <w:rPr>
-          <w:b/>
-        </w:rPr>
-        <w:t>Le cas d’utilisation « envoyer un sms »</w:t>
-      </w:r>
-    </w:p>
-    <w:p/>
-    <w:p>
-      <w:r>
-        <w:t>L’action d’envoyer un sms peut-être effectuer pour deux objectifs bien différents. Le premier pour envoyer une demande d’ami, l’autre pour confirmer une inscription. Nous avons alors regroupé ces deux actions, pour une meilleure lisibilité. De plus pour ces deux objectifs, le serveur à un rôle à jouer.</w:t>
+      <w:r>
+        <w:t xml:space="preserve">L’action d’envoyer un sms peut-être effectuer pour </w:t>
+      </w:r>
+      <w:r>
+        <w:t>trois</w:t>
+      </w:r>
+      <w:r>
+        <w:t xml:space="preserve"> objectifs bien différents. Le premier pour en</w:t>
+      </w:r>
+      <w:r>
+        <w:t>voyer une demande d’ami, le deuxième</w:t>
+      </w:r>
+      <w:r>
+        <w:t xml:space="preserve"> pour confirmer une inscription</w:t>
+      </w:r>
+      <w:r>
+        <w:t xml:space="preserve"> et le dernier pour prévenir un utilisateur de la censure de son image</w:t>
+      </w:r>
+      <w:r>
+        <w:t xml:space="preserve">. Nous avons alors regroupé ces </w:t>
+      </w:r>
+      <w:r>
+        <w:t>trois</w:t>
+      </w:r>
+      <w:r>
+        <w:t xml:space="preserve"> actions, pour une meilleure lisibilité. De plus pour ces </w:t>
+      </w:r>
+      <w:r>
+        <w:t>trois</w:t>
+      </w:r>
+      <w:r>
+        <w:t xml:space="preserve"> ob</w:t>
+      </w:r>
+      <w:r>
+        <w:t>jectifs, le serveur a</w:t>
+      </w:r>
+      <w:bookmarkStart w:id="0" w:name="_GoBack"/>
+      <w:bookmarkEnd w:id="0"/>
+      <w:r>
+        <w:t xml:space="preserve"> un rôle à jouer.</w:t>
       </w:r>
     </w:p>
     <w:sectPr>
@@ -626,7 +753,7 @@
         <w:rFonts w:ascii="Symbol" w:hAnsi="Symbol" w:hint="default"/>
       </w:rPr>
     </w:lvl>
-    <w:lvl w:ilvl="1" w:tplc="040C0003" w:tentative="1">
+    <w:lvl w:ilvl="1" w:tplc="040C0003">
       <w:start w:val="1"/>
       <w:numFmt w:val="bullet"/>
       <w:lvlText w:val="o"/>

</xml_diff>